<commit_message>
Project V1.4: Updating Convert Document page & Fixing download bug
</commit_message>
<xml_diff>
--- a/src/backend/converted_files/Modele_physique_2.docx
+++ b/src/backend/converted_files/Modele_physique_2.docx
@@ -15,7 +15,7 @@
               <a:graphicData uri="http://schemas.openxmlformats.org/drawingml/2006/picture">
                 <pic:pic>
                   <pic:nvPicPr>
-                    <pic:cNvPr id="0" name="tmpfmdptwl8.png"/>
+                    <pic:cNvPr id="0" name="tmplvv34lnj.png"/>
                     <pic:cNvPicPr/>
                   </pic:nvPicPr>
                   <pic:blipFill>
@@ -39,9 +39,14 @@
       </w:r>
     </w:p>
     <w:p>
-      <w:r>
-        <w:br w:type="page"/>
-      </w:r>
+      <w:pPr>
+        <w:sectPr>
+          <w:pgSz w:w="23810" w:h="16838"/>
+          <w:pgMar w:top="0" w:right="0" w:bottom="0" w:left="0" w:header="720" w:footer="720" w:gutter="0"/>
+          <w:cols w:space="720"/>
+          <w:docGrid w:linePitch="360"/>
+        </w:sectPr>
+      </w:pPr>
     </w:p>
     <w:p>
       <w:r>
@@ -56,7 +61,7 @@
               <a:graphicData uri="http://schemas.openxmlformats.org/drawingml/2006/picture">
                 <pic:pic>
                   <pic:nvPicPr>
-                    <pic:cNvPr id="0" name="tmpast06kkz.png"/>
+                    <pic:cNvPr id="0" name="tmph0g1pkm3.png"/>
                     <pic:cNvPicPr/>
                   </pic:nvPicPr>
                   <pic:blipFill>
@@ -80,6 +85,7 @@
       </w:r>
     </w:p>
     <w:sectPr>
+      <w:type w:val="continuous"/>
       <w:pgSz w:w="23810" w:h="16838"/>
       <w:pgMar w:top="0" w:right="0" w:bottom="0" w:left="0" w:header="720" w:footer="720" w:gutter="0"/>
       <w:cols w:space="720"/>

</xml_diff>

<commit_message>
Project V1.5: Adding other Convert methods like DOCX, PDF & PPTX
</commit_message>
<xml_diff>
--- a/src/backend/converted_files/Modele_physique_2.docx
+++ b/src/backend/converted_files/Modele_physique_2.docx
@@ -15,7 +15,7 @@
               <a:graphicData uri="http://schemas.openxmlformats.org/drawingml/2006/picture">
                 <pic:pic>
                   <pic:nvPicPr>
-                    <pic:cNvPr id="0" name="tmplvv34lnj.png"/>
+                    <pic:cNvPr id="0" name="tmp0eeq2cxy.png"/>
                     <pic:cNvPicPr/>
                   </pic:nvPicPr>
                   <pic:blipFill>
@@ -61,7 +61,7 @@
               <a:graphicData uri="http://schemas.openxmlformats.org/drawingml/2006/picture">
                 <pic:pic>
                   <pic:nvPicPr>
-                    <pic:cNvPr id="0" name="tmph0g1pkm3.png"/>
+                    <pic:cNvPr id="0" name="tmpqqib60zo.png"/>
                     <pic:cNvPicPr/>
                   </pic:nvPicPr>
                   <pic:blipFill>
@@ -85,7 +85,6 @@
       </w:r>
     </w:p>
     <w:sectPr>
-      <w:type w:val="continuous"/>
       <w:pgSz w:w="23810" w:h="16838"/>
       <w:pgMar w:top="0" w:right="0" w:bottom="0" w:left="0" w:header="720" w:footer="720" w:gutter="0"/>
       <w:cols w:space="720"/>

</xml_diff>